<commit_message>
Realizado dibujo en sucio de mecánicas del berserker. Primera versión de documento de mecánicas de alien jefe con casos de uso. Mis horas de trabajo de esta semana.
</commit_message>
<xml_diff>
--- a/ENTREGA/HITO1/ITERACION 2/Mecánicas Alien Berserker.docx
+++ b/ENTREGA/HITO1/ITERACION 2/Mecánicas Alien Berserker.docx
@@ -35,15 +35,13 @@
       </w:r>
       <w:proofErr w:type="spellEnd"/>
       <w:r>
-        <w:t xml:space="preserve"> puede moverse libremente por el eje horizontal. Va </w:t>
-      </w:r>
-      <w:proofErr w:type="spellStart"/>
-      <w:r>
-        <w:t>deambulndo</w:t>
-      </w:r>
-      <w:proofErr w:type="spellEnd"/>
-      <w:r>
-        <w:t xml:space="preserve"> por el mapa hasta que oye algo raro.</w:t>
+        <w:t xml:space="preserve"> puede moverse libremente por el eje horizontal. Va deambul</w:t>
+      </w:r>
+      <w:r>
+        <w:t>a</w:t>
+      </w:r>
+      <w:r>
+        <w:t>ndo por el mapa hasta que oye algo raro.</w:t>
       </w:r>
     </w:p>
     <w:p>
@@ -89,10 +87,7 @@
         <w:t>-Escupir ác</w:t>
       </w:r>
       <w:r>
-        <w:t xml:space="preserve">ido: </w:t>
-      </w:r>
-      <w:r>
-        <w:t>líquido que dispara el alíen, tiene un tipo de ráfaga parecido a la escopeta saliendo disparado en forma de arco. Su daño es bajo, pero se mantiene con el tiempo produciendo un daño continuo durante unos segundos. El daño tendrá un rango de unos 5 metros y su dispersión aumentará con la distancia.</w:t>
+        <w:t>ido: líquido que dispara el alíen, tiene un tipo de ráfaga parecido a la escopeta saliendo disparado en forma de arco. Su daño es bajo, pero se mantiene con el tiempo produciendo un daño continuo durante unos segundos. El daño tendrá un rango de unos 5 metros y su dispersión aumentará con la distancia.</w:t>
       </w:r>
     </w:p>
     <w:p>
@@ -185,15 +180,13 @@
       </w:r>
       <w:proofErr w:type="spellEnd"/>
       <w:r>
-        <w:t xml:space="preserve"> soltará un alarido, que es un ruido fuerte, para alertar a cualquier enemigo que esté cerca de que el jugador está ahí. Tras el alarido, </w:t>
-      </w:r>
-      <w:proofErr w:type="spellStart"/>
-      <w:r>
-        <w:t>empezrá</w:t>
-      </w:r>
-      <w:proofErr w:type="spellEnd"/>
-      <w:r>
-        <w:t xml:space="preserve"> a luchar.</w:t>
+        <w:t xml:space="preserve"> soltará un alarido, que es un ruido fuerte, para alertar a cualquier enemigo que esté cerca de que el jugador está ahí. Tras el alarido, empez</w:t>
+      </w:r>
+      <w:r>
+        <w:t>a</w:t>
+      </w:r>
+      <w:r>
+        <w:t>rá a luchar.</w:t>
       </w:r>
     </w:p>
     <w:p>
@@ -228,8 +221,6 @@
     <w:p/>
     <w:p/>
     <w:p>
-      <w:bookmarkStart w:id="0" w:name="_GoBack"/>
-      <w:bookmarkEnd w:id="0"/>
       <w:r>
         <w:lastRenderedPageBreak/>
         <w:t>Casos de uso:</w:t>
@@ -285,6 +276,73 @@
       </w:r>
     </w:p>
     <w:p/>
+    <w:p/>
+    <w:p/>
+    <w:p/>
+    <w:p/>
+    <w:p/>
+    <w:p/>
+    <w:p/>
+    <w:p/>
+    <w:p/>
+    <w:p/>
+    <w:p>
+      <w:r>
+        <w:lastRenderedPageBreak/>
+        <w:t>Representación gráfica de algunas mecánicas:</w:t>
+      </w:r>
+    </w:p>
+    <w:p>
+      <w:bookmarkStart w:id="0" w:name="_GoBack"/>
+      <w:r>
+        <w:rPr>
+          <w:noProof/>
+          <w:lang w:eastAsia="es-ES"/>
+        </w:rPr>
+        <w:drawing>
+          <wp:inline distT="0" distB="0" distL="0" distR="0">
+            <wp:extent cx="5400040" cy="7200265"/>
+            <wp:effectExtent l="0" t="0" r="0" b="635"/>
+            <wp:docPr id="2" name="Imagen 2"/>
+            <wp:cNvGraphicFramePr>
+              <a:graphicFrameLocks xmlns:a="http://schemas.openxmlformats.org/drawingml/2006/main" noChangeAspect="1"/>
+            </wp:cNvGraphicFramePr>
+            <a:graphic xmlns:a="http://schemas.openxmlformats.org/drawingml/2006/main">
+              <a:graphicData uri="http://schemas.openxmlformats.org/drawingml/2006/picture">
+                <pic:pic xmlns:pic="http://schemas.openxmlformats.org/drawingml/2006/picture">
+                  <pic:nvPicPr>
+                    <pic:cNvPr id="2" name="Dibujo mecanicas Berserker.jpg"/>
+                    <pic:cNvPicPr/>
+                  </pic:nvPicPr>
+                  <pic:blipFill>
+                    <a:blip r:embed="rId6" cstate="print">
+                      <a:extLst>
+                        <a:ext uri="{28A0092B-C50C-407E-A947-70E740481C1C}">
+                          <a14:useLocalDpi xmlns:a14="http://schemas.microsoft.com/office/drawing/2010/main" val="0"/>
+                        </a:ext>
+                      </a:extLst>
+                    </a:blip>
+                    <a:stretch>
+                      <a:fillRect/>
+                    </a:stretch>
+                  </pic:blipFill>
+                  <pic:spPr>
+                    <a:xfrm>
+                      <a:off x="0" y="0"/>
+                      <a:ext cx="5400040" cy="7200265"/>
+                    </a:xfrm>
+                    <a:prstGeom prst="rect">
+                      <a:avLst/>
+                    </a:prstGeom>
+                  </pic:spPr>
+                </pic:pic>
+              </a:graphicData>
+            </a:graphic>
+          </wp:inline>
+        </w:drawing>
+      </w:r>
+      <w:bookmarkEnd w:id="0"/>
+    </w:p>
     <w:sectPr>
       <w:pgSz w:w="11906" w:h="16838"/>
       <w:pgMar w:top="1417" w:right="1701" w:bottom="1417" w:left="1701" w:header="708" w:footer="708" w:gutter="0"/>

</xml_diff>